<commit_message>
job; added some in appFactory; set google-map as service for running only once
</commit_message>
<xml_diff>
--- a/folkgymmet/#extras/Req spec.docx
+++ b/folkgymmet/#extras/Req spec.docx
@@ -4,6 +4,13 @@
   <w:body>
     <w:sdt>
       <w:sdtPr>
+        <w:rPr>
+          <w:rFonts w:asciiTheme="minorHAnsi" w:eastAsiaTheme="minorHAnsi" w:hAnsiTheme="minorHAnsi" w:cstheme="minorBidi"/>
+          <w:color w:val="auto"/>
+          <w:sz w:val="22"/>
+          <w:szCs w:val="22"/>
+          <w:lang w:val="sv-SE"/>
+        </w:rPr>
         <w:id w:val="-1292817684"/>
         <w:docPartObj>
           <w:docPartGallery w:val="Table of Contents"/>
@@ -12,14 +19,9 @@
       </w:sdtPr>
       <w:sdtEndPr>
         <w:rPr>
-          <w:rFonts w:asciiTheme="minorHAnsi" w:eastAsiaTheme="minorHAnsi" w:hAnsiTheme="minorHAnsi" w:cstheme="minorBidi"/>
           <w:b/>
           <w:bCs/>
           <w:noProof/>
-          <w:color w:val="auto"/>
-          <w:sz w:val="22"/>
-          <w:szCs w:val="22"/>
-          <w:lang w:val="sv-SE"/>
         </w:rPr>
       </w:sdtEndPr>
       <w:sdtContent>
@@ -38,7 +40,9 @@
               <w:tab w:val="right" w:leader="dot" w:pos="9016"/>
             </w:tabs>
             <w:rPr>
+              <w:rFonts w:eastAsiaTheme="minorEastAsia"/>
               <w:noProof/>
+              <w:lang w:eastAsia="sv-SE"/>
             </w:rPr>
           </w:pPr>
           <w:r>
@@ -50,7 +54,7 @@
           <w:r>
             <w:fldChar w:fldCharType="separate"/>
           </w:r>
-          <w:hyperlink w:anchor="_Toc443932154" w:history="1">
+          <w:hyperlink w:anchor="_Toc447887573" w:history="1">
             <w:r>
               <w:rPr>
                 <w:rStyle w:val="Hyperlink"/>
@@ -77,7 +81,7 @@
                 <w:noProof/>
                 <w:webHidden/>
               </w:rPr>
-              <w:instrText xml:space="preserve"> PAGEREF _Toc443932154 \h </w:instrText>
+              <w:instrText xml:space="preserve"> PAGEREF _Toc447887573 \h </w:instrText>
             </w:r>
             <w:r>
               <w:rPr>
@@ -115,10 +119,12 @@
               <w:tab w:val="right" w:leader="dot" w:pos="9016"/>
             </w:tabs>
             <w:rPr>
+              <w:rFonts w:eastAsiaTheme="minorEastAsia"/>
               <w:noProof/>
+              <w:lang w:eastAsia="sv-SE"/>
             </w:rPr>
           </w:pPr>
-          <w:hyperlink w:anchor="_Toc443932155" w:history="1">
+          <w:hyperlink w:anchor="_Toc447887574" w:history="1">
             <w:r>
               <w:rPr>
                 <w:rStyle w:val="Hyperlink"/>
@@ -145,7 +151,7 @@
                 <w:noProof/>
                 <w:webHidden/>
               </w:rPr>
-              <w:instrText xml:space="preserve"> PAGEREF _Toc443932155 \h </w:instrText>
+              <w:instrText xml:space="preserve"> PAGEREF _Toc447887574 \h </w:instrText>
             </w:r>
             <w:r>
               <w:rPr>
@@ -183,10 +189,12 @@
               <w:tab w:val="right" w:leader="dot" w:pos="9016"/>
             </w:tabs>
             <w:rPr>
+              <w:rFonts w:eastAsiaTheme="minorEastAsia"/>
               <w:noProof/>
+              <w:lang w:eastAsia="sv-SE"/>
             </w:rPr>
           </w:pPr>
-          <w:hyperlink w:anchor="_Toc443932156" w:history="1">
+          <w:hyperlink w:anchor="_Toc447887575" w:history="1">
             <w:r>
               <w:rPr>
                 <w:rStyle w:val="Hyperlink"/>
@@ -213,7 +221,7 @@
                 <w:noProof/>
                 <w:webHidden/>
               </w:rPr>
-              <w:instrText xml:space="preserve"> PAGEREF _Toc443932156 \h </w:instrText>
+              <w:instrText xml:space="preserve"> PAGEREF _Toc447887575 \h </w:instrText>
             </w:r>
             <w:r>
               <w:rPr>
@@ -234,6 +242,148 @@
                 <w:webHidden/>
               </w:rPr>
               <w:t>1</w:t>
+            </w:r>
+            <w:r>
+              <w:rPr>
+                <w:noProof/>
+                <w:webHidden/>
+              </w:rPr>
+              <w:fldChar w:fldCharType="end"/>
+            </w:r>
+          </w:hyperlink>
+        </w:p>
+        <w:p>
+          <w:pPr>
+            <w:pStyle w:val="TOC1"/>
+            <w:tabs>
+              <w:tab w:val="right" w:leader="dot" w:pos="9016"/>
+            </w:tabs>
+            <w:rPr>
+              <w:rFonts w:eastAsiaTheme="minorEastAsia"/>
+              <w:noProof/>
+              <w:lang w:eastAsia="sv-SE"/>
+            </w:rPr>
+          </w:pPr>
+          <w:hyperlink w:anchor="_Toc447887576" w:history="1">
+            <w:r>
+              <w:rPr>
+                <w:rStyle w:val="Hyperlink"/>
+                <w:noProof/>
+                <w:lang w:val="en-US"/>
+              </w:rPr>
+              <w:t>Database</w:t>
+            </w:r>
+            <w:r>
+              <w:rPr>
+                <w:noProof/>
+                <w:webHidden/>
+              </w:rPr>
+              <w:tab/>
+            </w:r>
+            <w:r>
+              <w:rPr>
+                <w:noProof/>
+                <w:webHidden/>
+              </w:rPr>
+              <w:fldChar w:fldCharType="begin"/>
+            </w:r>
+            <w:r>
+              <w:rPr>
+                <w:noProof/>
+                <w:webHidden/>
+              </w:rPr>
+              <w:instrText xml:space="preserve"> PAGEREF _Toc447887576 \h </w:instrText>
+            </w:r>
+            <w:r>
+              <w:rPr>
+                <w:noProof/>
+                <w:webHidden/>
+              </w:rPr>
+            </w:r>
+            <w:r>
+              <w:rPr>
+                <w:noProof/>
+                <w:webHidden/>
+              </w:rPr>
+              <w:fldChar w:fldCharType="separate"/>
+            </w:r>
+            <w:r>
+              <w:rPr>
+                <w:noProof/>
+                <w:webHidden/>
+              </w:rPr>
+              <w:t>2</w:t>
+            </w:r>
+            <w:r>
+              <w:rPr>
+                <w:noProof/>
+                <w:webHidden/>
+              </w:rPr>
+              <w:fldChar w:fldCharType="end"/>
+            </w:r>
+          </w:hyperlink>
+        </w:p>
+        <w:p>
+          <w:pPr>
+            <w:pStyle w:val="TOC2"/>
+            <w:tabs>
+              <w:tab w:val="right" w:leader="dot" w:pos="9016"/>
+            </w:tabs>
+            <w:rPr>
+              <w:rFonts w:eastAsiaTheme="minorEastAsia"/>
+              <w:noProof/>
+              <w:lang w:eastAsia="sv-SE"/>
+            </w:rPr>
+          </w:pPr>
+          <w:hyperlink w:anchor="_Toc447887577" w:history="1">
+            <w:r>
+              <w:rPr>
+                <w:rStyle w:val="Hyperlink"/>
+                <w:noProof/>
+                <w:lang w:val="en-US"/>
+              </w:rPr>
+              <w:t>Conceptual</w:t>
+            </w:r>
+            <w:r>
+              <w:rPr>
+                <w:noProof/>
+                <w:webHidden/>
+              </w:rPr>
+              <w:tab/>
+            </w:r>
+            <w:r>
+              <w:rPr>
+                <w:noProof/>
+                <w:webHidden/>
+              </w:rPr>
+              <w:fldChar w:fldCharType="begin"/>
+            </w:r>
+            <w:r>
+              <w:rPr>
+                <w:noProof/>
+                <w:webHidden/>
+              </w:rPr>
+              <w:instrText xml:space="preserve"> PAGEREF _Toc447887577 \h </w:instrText>
+            </w:r>
+            <w:r>
+              <w:rPr>
+                <w:noProof/>
+                <w:webHidden/>
+              </w:rPr>
+            </w:r>
+            <w:r>
+              <w:rPr>
+                <w:noProof/>
+                <w:webHidden/>
+              </w:rPr>
+              <w:fldChar w:fldCharType="separate"/>
+            </w:r>
+            <w:r>
+              <w:rPr>
+                <w:noProof/>
+                <w:webHidden/>
+              </w:rPr>
+              <w:t>2</w:t>
             </w:r>
             <w:r>
               <w:rPr>
@@ -261,7 +411,7 @@
       <w:pPr>
         <w:pStyle w:val="Heading1"/>
       </w:pPr>
-      <w:bookmarkStart w:id="0" w:name="_Toc443932154"/>
+      <w:bookmarkStart w:id="0" w:name="_Toc447887573"/>
       <w:r>
         <w:t xml:space="preserve">Hard </w:t>
       </w:r>
@@ -277,9 +427,7 @@
       <w:r>
         <w:t>req</w:t>
       </w:r>
-      <w:bookmarkStart w:id="1" w:name="_GoBack"/>
       <w:bookmarkEnd w:id="0"/>
-      <w:bookmarkEnd w:id="1"/>
       <w:proofErr w:type="spellEnd"/>
     </w:p>
     <w:tbl>
@@ -1178,12 +1326,12 @@
       <w:pPr>
         <w:pStyle w:val="Heading2"/>
       </w:pPr>
-      <w:bookmarkStart w:id="2" w:name="_Toc443932155"/>
+      <w:bookmarkStart w:id="1" w:name="_Toc447887574"/>
       <w:proofErr w:type="spellStart"/>
       <w:r>
         <w:t>Wanted</w:t>
       </w:r>
-      <w:bookmarkEnd w:id="2"/>
+      <w:bookmarkEnd w:id="1"/>
       <w:proofErr w:type="spellEnd"/>
     </w:p>
     <w:p>
@@ -1263,7 +1411,7 @@
       <w:pPr>
         <w:pStyle w:val="Heading1"/>
       </w:pPr>
-      <w:bookmarkStart w:id="3" w:name="_Toc443932156"/>
+      <w:bookmarkStart w:id="2" w:name="_Toc447887575"/>
       <w:r>
         <w:t xml:space="preserve">Soft </w:t>
       </w:r>
@@ -1279,17 +1427,328 @@
       <w:r>
         <w:t>req</w:t>
       </w:r>
+      <w:bookmarkEnd w:id="2"/>
+      <w:proofErr w:type="spellEnd"/>
+    </w:p>
+    <w:p/>
+    <w:p>
+      <w:pPr>
+        <w:pStyle w:val="Heading1"/>
+        <w:rPr>
+          <w:lang w:val="en-US"/>
+        </w:rPr>
+      </w:pPr>
+      <w:bookmarkStart w:id="3" w:name="_Toc447887576"/>
+      <w:r>
+        <w:rPr>
+          <w:lang w:val="en-US"/>
+        </w:rPr>
+        <w:lastRenderedPageBreak/>
+        <w:t>Database</w:t>
+      </w:r>
       <w:bookmarkEnd w:id="3"/>
-      <w:proofErr w:type="spellEnd"/>
+    </w:p>
+    <w:p>
+      <w:pPr>
+        <w:pStyle w:val="Heading2"/>
+        <w:rPr>
+          <w:lang w:val="en-US"/>
+        </w:rPr>
+      </w:pPr>
+      <w:bookmarkStart w:id="4" w:name="_Toc447887577"/>
+      <w:r>
+        <w:rPr>
+          <w:lang w:val="en-US"/>
+        </w:rPr>
+        <w:t>Conceptual</w:t>
+      </w:r>
+      <w:bookmarkEnd w:id="4"/>
     </w:p>
     <w:p>
       <w:pPr>
         <w:pStyle w:val="ListParagraph"/>
         <w:numPr>
           <w:ilvl w:val="0"/>
-          <w:numId w:val="1"/>
+          <w:numId w:val="2"/>
         </w:numPr>
-      </w:pPr>
+        <w:rPr>
+          <w:lang w:val="en-US"/>
+        </w:rPr>
+      </w:pPr>
+      <w:r>
+        <w:rPr>
+          <w:lang w:val="en-US"/>
+        </w:rPr>
+        <w:t>Users</w:t>
+      </w:r>
+    </w:p>
+    <w:p>
+      <w:pPr>
+        <w:pStyle w:val="ListParagraph"/>
+        <w:numPr>
+          <w:ilvl w:val="1"/>
+          <w:numId w:val="2"/>
+        </w:numPr>
+        <w:rPr>
+          <w:lang w:val="en-US"/>
+        </w:rPr>
+      </w:pPr>
+      <w:r>
+        <w:rPr>
+          <w:lang w:val="en-US"/>
+        </w:rPr>
+        <w:t>ID</w:t>
+      </w:r>
+    </w:p>
+    <w:p>
+      <w:pPr>
+        <w:pStyle w:val="ListParagraph"/>
+        <w:numPr>
+          <w:ilvl w:val="1"/>
+          <w:numId w:val="2"/>
+        </w:numPr>
+        <w:rPr>
+          <w:lang w:val="en-US"/>
+        </w:rPr>
+      </w:pPr>
+      <w:r>
+        <w:rPr>
+          <w:lang w:val="en-US"/>
+        </w:rPr>
+        <w:t>Username</w:t>
+      </w:r>
+    </w:p>
+    <w:p>
+      <w:pPr>
+        <w:pStyle w:val="ListParagraph"/>
+        <w:numPr>
+          <w:ilvl w:val="1"/>
+          <w:numId w:val="2"/>
+        </w:numPr>
+        <w:rPr>
+          <w:lang w:val="en-US"/>
+        </w:rPr>
+      </w:pPr>
+      <w:r>
+        <w:rPr>
+          <w:lang w:val="en-US"/>
+        </w:rPr>
+        <w:t>Password</w:t>
+      </w:r>
+    </w:p>
+    <w:p>
+      <w:pPr>
+        <w:pStyle w:val="ListParagraph"/>
+        <w:numPr>
+          <w:ilvl w:val="1"/>
+          <w:numId w:val="2"/>
+        </w:numPr>
+        <w:rPr>
+          <w:lang w:val="en-US"/>
+        </w:rPr>
+      </w:pPr>
+      <w:r>
+        <w:rPr>
+          <w:lang w:val="en-US"/>
+        </w:rPr>
+        <w:t>Information</w:t>
+      </w:r>
+      <w:r>
+        <w:rPr>
+          <w:lang w:val="en-US"/>
+        </w:rPr>
+        <w:t xml:space="preserve"> about oneself</w:t>
+      </w:r>
+      <w:r>
+        <w:rPr>
+          <w:lang w:val="en-US"/>
+        </w:rPr>
+        <w:t xml:space="preserve"> (for others)</w:t>
+      </w:r>
+    </w:p>
+    <w:p>
+      <w:pPr>
+        <w:pStyle w:val="ListParagraph"/>
+        <w:numPr>
+          <w:ilvl w:val="1"/>
+          <w:numId w:val="2"/>
+        </w:numPr>
+        <w:rPr>
+          <w:lang w:val="en-US"/>
+        </w:rPr>
+      </w:pPr>
+    </w:p>
+    <w:p>
+      <w:pPr>
+        <w:pStyle w:val="ListParagraph"/>
+        <w:numPr>
+          <w:ilvl w:val="0"/>
+          <w:numId w:val="2"/>
+        </w:numPr>
+        <w:rPr>
+          <w:lang w:val="en-US"/>
+        </w:rPr>
+      </w:pPr>
+      <w:r>
+        <w:rPr>
+          <w:lang w:val="en-US"/>
+        </w:rPr>
+        <w:t>Events</w:t>
+      </w:r>
+    </w:p>
+    <w:p>
+      <w:pPr>
+        <w:pStyle w:val="ListParagraph"/>
+        <w:numPr>
+          <w:ilvl w:val="1"/>
+          <w:numId w:val="2"/>
+        </w:numPr>
+        <w:rPr>
+          <w:lang w:val="en-US"/>
+        </w:rPr>
+      </w:pPr>
+      <w:r>
+        <w:rPr>
+          <w:lang w:val="en-US"/>
+        </w:rPr>
+        <w:t>Name</w:t>
+      </w:r>
+    </w:p>
+    <w:p>
+      <w:pPr>
+        <w:pStyle w:val="ListParagraph"/>
+        <w:numPr>
+          <w:ilvl w:val="1"/>
+          <w:numId w:val="2"/>
+        </w:numPr>
+        <w:rPr>
+          <w:lang w:val="en-US"/>
+        </w:rPr>
+      </w:pPr>
+      <w:r>
+        <w:rPr>
+          <w:lang w:val="en-US"/>
+        </w:rPr>
+        <w:t>Type/category</w:t>
+      </w:r>
+    </w:p>
+    <w:p>
+      <w:pPr>
+        <w:pStyle w:val="ListParagraph"/>
+        <w:numPr>
+          <w:ilvl w:val="1"/>
+          <w:numId w:val="2"/>
+        </w:numPr>
+        <w:rPr>
+          <w:lang w:val="en-US"/>
+        </w:rPr>
+      </w:pPr>
+      <w:r>
+        <w:rPr>
+          <w:lang w:val="en-US"/>
+        </w:rPr>
+        <w:t>Place/direction</w:t>
+      </w:r>
+    </w:p>
+    <w:p>
+      <w:pPr>
+        <w:pStyle w:val="ListParagraph"/>
+        <w:numPr>
+          <w:ilvl w:val="1"/>
+          <w:numId w:val="2"/>
+        </w:numPr>
+        <w:rPr>
+          <w:lang w:val="en-US"/>
+        </w:rPr>
+      </w:pPr>
+      <w:r>
+        <w:rPr>
+          <w:lang w:val="en-US"/>
+        </w:rPr>
+        <w:t>Date</w:t>
+      </w:r>
+    </w:p>
+    <w:p>
+      <w:pPr>
+        <w:pStyle w:val="ListParagraph"/>
+        <w:numPr>
+          <w:ilvl w:val="1"/>
+          <w:numId w:val="2"/>
+        </w:numPr>
+        <w:rPr>
+          <w:lang w:val="en-US"/>
+        </w:rPr>
+      </w:pPr>
+      <w:r>
+        <w:rPr>
+          <w:lang w:val="en-US"/>
+        </w:rPr>
+        <w:t>Time</w:t>
+      </w:r>
+    </w:p>
+    <w:p>
+      <w:pPr>
+        <w:pStyle w:val="ListParagraph"/>
+        <w:numPr>
+          <w:ilvl w:val="1"/>
+          <w:numId w:val="2"/>
+        </w:numPr>
+        <w:rPr>
+          <w:lang w:val="en-US"/>
+        </w:rPr>
+      </w:pPr>
+      <w:r>
+        <w:rPr>
+          <w:lang w:val="en-US"/>
+        </w:rPr>
+        <w:t>Comments</w:t>
+      </w:r>
+    </w:p>
+    <w:p>
+      <w:pPr>
+        <w:pStyle w:val="ListParagraph"/>
+        <w:numPr>
+          <w:ilvl w:val="1"/>
+          <w:numId w:val="2"/>
+        </w:numPr>
+        <w:rPr>
+          <w:lang w:val="en-US"/>
+        </w:rPr>
+      </w:pPr>
+      <w:r>
+        <w:rPr>
+          <w:lang w:val="en-US"/>
+        </w:rPr>
+        <w:t>(Images)</w:t>
+      </w:r>
+    </w:p>
+    <w:p/>
+    <w:p>
+      <w:pPr>
+        <w:pStyle w:val="Heading2"/>
+      </w:pPr>
+      <w:r>
+        <w:t>Design</w:t>
+      </w:r>
+    </w:p>
+    <w:p>
+      <w:proofErr w:type="spellStart"/>
+      <w:r>
+        <w:t>User</w:t>
+      </w:r>
+      <w:proofErr w:type="spellEnd"/>
+    </w:p>
+    <w:p>
+      <w:r>
+        <w:t>Event</w:t>
+      </w:r>
+    </w:p>
+    <w:p>
+      <w:r>
+        <w:t>login</w:t>
+      </w:r>
+      <w:bookmarkStart w:id="5" w:name="_GoBack"/>
+      <w:bookmarkEnd w:id="5"/>
     </w:p>
     <w:sectPr>
       <w:pgSz w:w="11906" w:h="16838"/>
@@ -1304,10 +1763,10 @@
 <file path=word/numbering.xml><?xml version="1.0" encoding="utf-8"?>
 <w:numbering xmlns:wpc="http://schemas.microsoft.com/office/word/2010/wordprocessingCanvas" xmlns:mc="http://schemas.openxmlformats.org/markup-compatibility/2006" xmlns:o="urn:schemas-microsoft-com:office:office" xmlns:r="http://schemas.openxmlformats.org/officeDocument/2006/relationships" xmlns:m="http://schemas.openxmlformats.org/officeDocument/2006/math" xmlns:v="urn:schemas-microsoft-com:vml" xmlns:wp14="http://schemas.microsoft.com/office/word/2010/wordprocessingDrawing" xmlns:wp="http://schemas.openxmlformats.org/drawingml/2006/wordprocessingDrawing" xmlns:w10="urn:schemas-microsoft-com:office:word" xmlns:w="http://schemas.openxmlformats.org/wordprocessingml/2006/main" xmlns:w14="http://schemas.microsoft.com/office/word/2010/wordml" xmlns:w15="http://schemas.microsoft.com/office/word/2012/wordml" xmlns:wpg="http://schemas.microsoft.com/office/word/2010/wordprocessingGroup" xmlns:wpi="http://schemas.microsoft.com/office/word/2010/wordprocessingInk" xmlns:wne="http://schemas.microsoft.com/office/word/2006/wordml" xmlns:wps="http://schemas.microsoft.com/office/word/2010/wordprocessingShape" mc:Ignorable="w14 w15 wp14">
   <w:abstractNum w:abstractNumId="0" w15:restartNumberingAfterBreak="0">
-    <w:nsid w:val="35553AD0"/>
+    <w:nsid w:val="1CC31A9B"/>
     <w:multiLevelType w:val="hybridMultilevel"/>
-    <w:tmpl w:val="FCA4E6AA"/>
-    <w:lvl w:ilvl="0" w:tplc="920C82A2">
+    <w:tmpl w:val="B8FE66B6"/>
+    <w:lvl w:ilvl="0" w:tplc="C68C6E52">
       <w:numFmt w:val="bullet"/>
       <w:lvlText w:val="-"/>
       <w:lvlJc w:val="left"/>
@@ -1415,7 +1874,122 @@
       </w:rPr>
     </w:lvl>
   </w:abstractNum>
+  <w:abstractNum w:abstractNumId="1" w15:restartNumberingAfterBreak="0">
+    <w:nsid w:val="35553AD0"/>
+    <w:multiLevelType w:val="hybridMultilevel"/>
+    <w:tmpl w:val="FCA4E6AA"/>
+    <w:lvl w:ilvl="0" w:tplc="920C82A2">
+      <w:numFmt w:val="bullet"/>
+      <w:lvlText w:val="-"/>
+      <w:lvlJc w:val="left"/>
+      <w:pPr>
+        <w:ind w:left="720" w:hanging="360"/>
+      </w:pPr>
+      <w:rPr>
+        <w:rFonts w:ascii="Calibri" w:eastAsiaTheme="minorHAnsi" w:hAnsi="Calibri" w:cstheme="minorBidi" w:hint="default"/>
+      </w:rPr>
+    </w:lvl>
+    <w:lvl w:ilvl="1" w:tplc="041D0003">
+      <w:start w:val="1"/>
+      <w:numFmt w:val="bullet"/>
+      <w:lvlText w:val="o"/>
+      <w:lvlJc w:val="left"/>
+      <w:pPr>
+        <w:ind w:left="1440" w:hanging="360"/>
+      </w:pPr>
+      <w:rPr>
+        <w:rFonts w:ascii="Courier New" w:hAnsi="Courier New" w:cs="Courier New" w:hint="default"/>
+      </w:rPr>
+    </w:lvl>
+    <w:lvl w:ilvl="2" w:tplc="041D0005" w:tentative="1">
+      <w:start w:val="1"/>
+      <w:numFmt w:val="bullet"/>
+      <w:lvlText w:val=""/>
+      <w:lvlJc w:val="left"/>
+      <w:pPr>
+        <w:ind w:left="2160" w:hanging="360"/>
+      </w:pPr>
+      <w:rPr>
+        <w:rFonts w:ascii="Wingdings" w:hAnsi="Wingdings" w:hint="default"/>
+      </w:rPr>
+    </w:lvl>
+    <w:lvl w:ilvl="3" w:tplc="041D0001" w:tentative="1">
+      <w:start w:val="1"/>
+      <w:numFmt w:val="bullet"/>
+      <w:lvlText w:val=""/>
+      <w:lvlJc w:val="left"/>
+      <w:pPr>
+        <w:ind w:left="2880" w:hanging="360"/>
+      </w:pPr>
+      <w:rPr>
+        <w:rFonts w:ascii="Symbol" w:hAnsi="Symbol" w:hint="default"/>
+      </w:rPr>
+    </w:lvl>
+    <w:lvl w:ilvl="4" w:tplc="041D0003" w:tentative="1">
+      <w:start w:val="1"/>
+      <w:numFmt w:val="bullet"/>
+      <w:lvlText w:val="o"/>
+      <w:lvlJc w:val="left"/>
+      <w:pPr>
+        <w:ind w:left="3600" w:hanging="360"/>
+      </w:pPr>
+      <w:rPr>
+        <w:rFonts w:ascii="Courier New" w:hAnsi="Courier New" w:cs="Courier New" w:hint="default"/>
+      </w:rPr>
+    </w:lvl>
+    <w:lvl w:ilvl="5" w:tplc="041D0005" w:tentative="1">
+      <w:start w:val="1"/>
+      <w:numFmt w:val="bullet"/>
+      <w:lvlText w:val=""/>
+      <w:lvlJc w:val="left"/>
+      <w:pPr>
+        <w:ind w:left="4320" w:hanging="360"/>
+      </w:pPr>
+      <w:rPr>
+        <w:rFonts w:ascii="Wingdings" w:hAnsi="Wingdings" w:hint="default"/>
+      </w:rPr>
+    </w:lvl>
+    <w:lvl w:ilvl="6" w:tplc="041D0001" w:tentative="1">
+      <w:start w:val="1"/>
+      <w:numFmt w:val="bullet"/>
+      <w:lvlText w:val=""/>
+      <w:lvlJc w:val="left"/>
+      <w:pPr>
+        <w:ind w:left="5040" w:hanging="360"/>
+      </w:pPr>
+      <w:rPr>
+        <w:rFonts w:ascii="Symbol" w:hAnsi="Symbol" w:hint="default"/>
+      </w:rPr>
+    </w:lvl>
+    <w:lvl w:ilvl="7" w:tplc="041D0003" w:tentative="1">
+      <w:start w:val="1"/>
+      <w:numFmt w:val="bullet"/>
+      <w:lvlText w:val="o"/>
+      <w:lvlJc w:val="left"/>
+      <w:pPr>
+        <w:ind w:left="5760" w:hanging="360"/>
+      </w:pPr>
+      <w:rPr>
+        <w:rFonts w:ascii="Courier New" w:hAnsi="Courier New" w:cs="Courier New" w:hint="default"/>
+      </w:rPr>
+    </w:lvl>
+    <w:lvl w:ilvl="8" w:tplc="041D0005" w:tentative="1">
+      <w:start w:val="1"/>
+      <w:numFmt w:val="bullet"/>
+      <w:lvlText w:val=""/>
+      <w:lvlJc w:val="left"/>
+      <w:pPr>
+        <w:ind w:left="6480" w:hanging="360"/>
+      </w:pPr>
+      <w:rPr>
+        <w:rFonts w:ascii="Wingdings" w:hAnsi="Wingdings" w:hint="default"/>
+      </w:rPr>
+    </w:lvl>
+  </w:abstractNum>
   <w:num w:numId="1">
+    <w:abstractNumId w:val="1"/>
+  </w:num>
+  <w:num w:numId="2">
     <w:abstractNumId w:val="0"/>
   </w:num>
 </w:numbering>
@@ -2255,7 +2829,7 @@
 </file>
 
 <file path=customXml/itemProps1.xml><?xml version="1.0" encoding="utf-8"?>
-<ds:datastoreItem xmlns:ds="http://schemas.openxmlformats.org/officeDocument/2006/customXml" ds:itemID="{391EC105-9DEF-447E-9021-28FD47941BA0}">
+<ds:datastoreItem xmlns:ds="http://schemas.openxmlformats.org/officeDocument/2006/customXml" ds:itemID="{AA6C36B3-002C-4CF6-B451-6EE70659FF26}">
   <ds:schemaRefs>
     <ds:schemaRef ds:uri="http://schemas.openxmlformats.org/officeDocument/2006/bibliography"/>
   </ds:schemaRefs>

</xml_diff>